<commit_message>
updated screenshots and documentation for socket io change
</commit_message>
<xml_diff>
--- a/documentation/node_goose_architecture.docx
+++ b/documentation/node_goose_architecture.docx
@@ -18,6 +18,49 @@
             <v:stroke joinstyle="miter"/>
             <v:path gradientshapeok="t" o:connecttype="rect"/>
           </v:shapetype>
+          <v:shape id="_x0000_s1053" type="#_x0000_t202" style="position:absolute;margin-left:177.15pt;margin-top:22.5pt;width:61.5pt;height:36.65pt;z-index:251685888">
+            <v:textbox style="mso-next-textbox:#_x0000_s1053">
+              <w:txbxContent>
+                <w:p>
+                  <w:pPr>
+                    <w:pStyle w:val="NoSpacing"/>
+                    <w:rPr>
+                      <w:b/>
+                    </w:rPr>
+                  </w:pPr>
+                  <w:r>
+                    <w:rPr>
+                      <w:b/>
+                    </w:rPr>
+                    <w:t>HTML</w:t>
+                  </w:r>
+                </w:p>
+                <w:p>
+                  <w:pPr>
+                    <w:pStyle w:val="NoSpacing"/>
+                    <w:rPr>
+                      <w:b/>
+                    </w:rPr>
+                  </w:pPr>
+                  <w:proofErr w:type="spellStart"/>
+                  <w:r>
+                    <w:rPr>
+                      <w:b/>
+                    </w:rPr>
+                    <w:t>Javascript</w:t>
+                  </w:r>
+                  <w:proofErr w:type="spellEnd"/>
+                </w:p>
+              </w:txbxContent>
+            </v:textbox>
+          </v:shape>
+        </w:pict>
+      </w:r>
+      <w:r>
+        <w:rPr>
+          <w:noProof/>
+        </w:rPr>
+        <w:pict>
           <v:shape id="_x0000_s1026" type="#_x0000_t202" style="position:absolute;margin-left:301.5pt;margin-top:22.5pt;width:198pt;height:341.25pt;z-index:251658240">
             <v:textbox style="mso-next-textbox:#_x0000_s1026">
               <w:txbxContent>
@@ -31,8 +74,16 @@
                     <w:rPr>
                       <w:b/>
                     </w:rPr>
-                    <w:t>Server - NodeJS</w:t>
-                  </w:r>
+                    <w:t xml:space="preserve">Server - </w:t>
+                  </w:r>
+                  <w:proofErr w:type="spellStart"/>
+                  <w:r>
+                    <w:rPr>
+                      <w:b/>
+                    </w:rPr>
+                    <w:t>NodeJS</w:t>
+                  </w:r>
+                  <w:proofErr w:type="spellEnd"/>
                 </w:p>
                 <w:p>
                   <w:pPr>
@@ -77,36 +128,66 @@
                     <w:t xml:space="preserve"> </w:t>
                   </w:r>
                   <w:r>
-                    <w:t>interface to Dobot Drivers</w:t>
-                  </w:r>
-                </w:p>
-                <w:p>
-                  <w:pPr>
-                    <w:pStyle w:val="NoSpacing"/>
-                  </w:pPr>
-                </w:p>
-                <w:p>
-                  <w:pPr>
-                    <w:rPr>
-                      <w:b/>
-                    </w:rPr>
-                  </w:pPr>
-                  <w:r>
-                    <w:rPr>
-                      <w:b/>
-                    </w:rPr>
-                    <w:t>Dobot Drivers - JavaScript</w:t>
-                  </w:r>
-                </w:p>
-                <w:p>
-                  <w:pPr>
-                    <w:pStyle w:val="NoSpacing"/>
-                  </w:pPr>
-                  <w:r>
-                    <w:rPr>
-                      <w:b/>
-                    </w:rPr>
-                    <w:t xml:space="preserve">-Regex </w:t>
+                    <w:t xml:space="preserve">interface to </w:t>
+                  </w:r>
+                  <w:proofErr w:type="spellStart"/>
+                  <w:r>
+                    <w:t>Dobot</w:t>
+                  </w:r>
+                  <w:proofErr w:type="spellEnd"/>
+                  <w:r>
+                    <w:t xml:space="preserve"> Drivers</w:t>
+                  </w:r>
+                </w:p>
+                <w:p>
+                  <w:pPr>
+                    <w:pStyle w:val="NoSpacing"/>
+                  </w:pPr>
+                </w:p>
+                <w:p>
+                  <w:pPr>
+                    <w:rPr>
+                      <w:b/>
+                    </w:rPr>
+                  </w:pPr>
+                  <w:proofErr w:type="spellStart"/>
+                  <w:r>
+                    <w:rPr>
+                      <w:b/>
+                    </w:rPr>
+                    <w:t>Dobot</w:t>
+                  </w:r>
+                  <w:proofErr w:type="spellEnd"/>
+                  <w:r>
+                    <w:rPr>
+                      <w:b/>
+                    </w:rPr>
+                    <w:t xml:space="preserve"> Drivers - JavaScript</w:t>
+                  </w:r>
+                </w:p>
+                <w:p>
+                  <w:pPr>
+                    <w:pStyle w:val="NoSpacing"/>
+                  </w:pPr>
+                  <w:r>
+                    <w:rPr>
+                      <w:b/>
+                    </w:rPr>
+                    <w:t>-</w:t>
+                  </w:r>
+                  <w:proofErr w:type="spellStart"/>
+                  <w:r>
+                    <w:rPr>
+                      <w:b/>
+                    </w:rPr>
+                    <w:t>Regex</w:t>
+                  </w:r>
+                  <w:proofErr w:type="spellEnd"/>
+                  <w:r>
+                    <w:rPr>
+                      <w:b/>
+                    </w:rPr>
+                    <w:t xml:space="preserve"> </w:t>
                   </w:r>
                   <w:r>
                     <w:t>to parse input/output</w:t>
@@ -132,7 +213,15 @@
                     <w:t>for</w:t>
                   </w:r>
                   <w:r>
-                    <w:t xml:space="preserve"> Dobot commands</w:t>
+                    <w:t xml:space="preserve"> </w:t>
+                  </w:r>
+                  <w:proofErr w:type="spellStart"/>
+                  <w:r>
+                    <w:t>Dobot</w:t>
+                  </w:r>
+                  <w:proofErr w:type="spellEnd"/>
+                  <w:r>
+                    <w:t xml:space="preserve"> commands</w:t>
                   </w:r>
                 </w:p>
                 <w:p>
@@ -145,12 +234,14 @@
                     </w:rPr>
                     <w:t>-</w:t>
                   </w:r>
+                  <w:proofErr w:type="spellStart"/>
                   <w:r>
                     <w:rPr>
                       <w:b/>
                     </w:rPr>
                     <w:t>serialport</w:t>
                   </w:r>
+                  <w:proofErr w:type="spellEnd"/>
                   <w:r>
                     <w:rPr>
                       <w:b/>
@@ -184,74 +275,49 @@
           </v:shape>
         </w:pict>
       </w:r>
-      <w:r>
-        <w:rPr>
-          <w:noProof/>
-        </w:rPr>
-        <w:pict>
-          <v:shape id="_x0000_s1053" type="#_x0000_t202" style="position:absolute;margin-left:170.25pt;margin-top:22.5pt;width:61.5pt;height:36.65pt;z-index:251685888">
-            <v:textbox style="mso-next-textbox:#_x0000_s1053">
-              <w:txbxContent>
-                <w:p>
-                  <w:pPr>
-                    <w:pStyle w:val="NoSpacing"/>
-                    <w:rPr>
-                      <w:b/>
-                    </w:rPr>
-                  </w:pPr>
-                  <w:r>
-                    <w:rPr>
-                      <w:b/>
-                    </w:rPr>
-                    <w:t>HTML</w:t>
-                  </w:r>
-                </w:p>
-                <w:p>
-                  <w:pPr>
-                    <w:pStyle w:val="NoSpacing"/>
-                    <w:rPr>
-                      <w:b/>
-                    </w:rPr>
-                  </w:pPr>
-                  <w:r>
-                    <w:rPr>
-                      <w:b/>
-                    </w:rPr>
-                    <w:t>Javascript</w:t>
-                  </w:r>
-                </w:p>
-              </w:txbxContent>
-            </v:textbox>
-          </v:shape>
-        </w:pict>
-      </w:r>
+      <w:proofErr w:type="spellStart"/>
       <w:r>
         <w:rPr>
           <w:b/>
           <w:sz w:val="24"/>
         </w:rPr>
-        <w:t>NodeGoose - System Level Architecture</w:t>
-      </w:r>
+        <w:t>NodeGoose</w:t>
+      </w:r>
+      <w:proofErr w:type="spellEnd"/>
       <w:r>
         <w:rPr>
           <w:b/>
           <w:sz w:val="24"/>
         </w:rPr>
-        <w:t xml:space="preserve"> </w:t>
+        <w:t xml:space="preserve"> - System Level Architecture</w:t>
       </w:r>
       <w:r>
         <w:rPr>
           <w:b/>
           <w:sz w:val="24"/>
         </w:rPr>
-        <w:t>V</w:t>
+        <w:t xml:space="preserve"> </w:t>
       </w:r>
       <w:r>
         <w:rPr>
           <w:b/>
           <w:sz w:val="24"/>
         </w:rPr>
-        <w:t>0.1</w:t>
+        <w:t>V</w:t>
+      </w:r>
+      <w:r>
+        <w:rPr>
+          <w:b/>
+          <w:sz w:val="24"/>
+        </w:rPr>
+        <w:t>0.</w:t>
+      </w:r>
+      <w:r>
+        <w:rPr>
+          <w:b/>
+          <w:sz w:val="24"/>
+        </w:rPr>
+        <w:t>2</w:t>
       </w:r>
     </w:p>
     <w:p>
@@ -264,6 +330,84 @@
             <v:path arrowok="t" fillok="f" o:connecttype="none"/>
             <o:lock v:ext="edit" shapetype="t"/>
           </v:shapetype>
+          <v:shape id="_x0000_s1051" type="#_x0000_t32" style="position:absolute;margin-left:133.5pt;margin-top:36.2pt;width:148.6pt;height:.05pt;flip:x;z-index:251683840" o:connectortype="straight">
+            <v:stroke endarrow="block"/>
+          </v:shape>
+        </w:pict>
+      </w:r>
+      <w:r>
+        <w:rPr>
+          <w:noProof/>
+        </w:rPr>
+        <w:pict>
+          <v:shape id="_x0000_s1076" type="#_x0000_t202" style="position:absolute;margin-left:137.45pt;margin-top:55.5pt;width:132.9pt;height:27pt;z-index:251705344">
+            <v:textbox style="mso-next-textbox:#_x0000_s1076">
+              <w:txbxContent>
+                <w:p>
+                  <w:pPr>
+                    <w:jc w:val="center"/>
+                    <w:rPr>
+                      <w:b/>
+                    </w:rPr>
+                  </w:pPr>
+                  <w:r>
+                    <w:rPr>
+                      <w:b/>
+                    </w:rPr>
+                    <w:t>socket.io ( '</w:t>
+                  </w:r>
+                  <w:proofErr w:type="spellStart"/>
+                  <w:r>
+                    <w:rPr>
+                      <w:b/>
+                    </w:rPr>
+                    <w:t>dobot</w:t>
+                  </w:r>
+                  <w:proofErr w:type="spellEnd"/>
+                  <w:r>
+                    <w:rPr>
+                      <w:b/>
+                    </w:rPr>
+                    <w:t xml:space="preserve"> client' )</w:t>
+                  </w:r>
+                </w:p>
+              </w:txbxContent>
+            </v:textbox>
+          </v:shape>
+        </w:pict>
+      </w:r>
+      <w:r>
+        <w:rPr>
+          <w:noProof/>
+        </w:rPr>
+        <w:pict>
+          <v:shape id="_x0000_s1049" type="#_x0000_t202" style="position:absolute;margin-left:129.05pt;margin-top:105.9pt;width:163.55pt;height:27pt;z-index:251682816">
+            <v:textbox style="mso-next-textbox:#_x0000_s1049">
+              <w:txbxContent>
+                <w:p>
+                  <w:pPr>
+                    <w:jc w:val="center"/>
+                    <w:rPr>
+                      <w:b/>
+                    </w:rPr>
+                  </w:pPr>
+                  <w:r>
+                    <w:rPr>
+                      <w:b/>
+                    </w:rPr>
+                    <w:t>socket.io ( 'server response' )</w:t>
+                  </w:r>
+                </w:p>
+              </w:txbxContent>
+            </v:textbox>
+          </v:shape>
+        </w:pict>
+      </w:r>
+      <w:r>
+        <w:rPr>
+          <w:noProof/>
+        </w:rPr>
+        <w:pict>
           <v:shape id="_x0000_s1074" type="#_x0000_t32" style="position:absolute;margin-left:446.25pt;margin-top:192.15pt;width:.05pt;height:28.5pt;flip:y;z-index:251704320" o:connectortype="straight">
             <v:stroke endarrow="block"/>
           </v:shape>
@@ -492,12 +636,14 @@
                       <w:b/>
                     </w:rPr>
                   </w:pPr>
+                  <w:proofErr w:type="spellStart"/>
                   <w:r>
                     <w:rPr>
                       <w:b/>
                     </w:rPr>
                     <w:t>SerialPort</w:t>
                   </w:r>
+                  <w:proofErr w:type="spellEnd"/>
                 </w:p>
                 <w:p>
                   <w:pPr>
@@ -534,11 +680,19 @@
                       <w:b/>
                     </w:rPr>
                   </w:pPr>
-                  <w:r>
-                    <w:rPr>
-                      <w:b/>
-                    </w:rPr>
-                    <w:t>SerialPort Write</w:t>
+                  <w:proofErr w:type="spellStart"/>
+                  <w:r>
+                    <w:rPr>
+                      <w:b/>
+                    </w:rPr>
+                    <w:t>SerialPort</w:t>
+                  </w:r>
+                  <w:proofErr w:type="spellEnd"/>
+                  <w:r>
+                    <w:rPr>
+                      <w:b/>
+                    </w:rPr>
+                    <w:t xml:space="preserve"> Write</w:t>
                   </w:r>
                 </w:p>
               </w:txbxContent>
@@ -565,42 +719,74 @@
                     <w:rPr>
                       <w:b/>
                     </w:rPr>
-                    <w:t>Hardware - ElectroMechanical</w:t>
-                  </w:r>
-                </w:p>
-                <w:p>
-                  <w:pPr>
-                    <w:pStyle w:val="NoSpacing"/>
-                  </w:pPr>
-                </w:p>
-                <w:p>
-                  <w:pPr>
-                    <w:pStyle w:val="NoSpacing"/>
-                  </w:pPr>
-                  <w:r>
-                    <w:t>-Dobot Robotic Arm</w:t>
-                  </w:r>
-                </w:p>
-                <w:p>
-                  <w:pPr>
-                    <w:pStyle w:val="NoSpacing"/>
-                  </w:pPr>
-                  <w:r>
-                    <w:t>-I/O S</w:t>
+                    <w:t xml:space="preserve">Hardware - </w:t>
+                  </w:r>
+                  <w:proofErr w:type="spellStart"/>
+                  <w:r>
+                    <w:rPr>
+                      <w:b/>
+                    </w:rPr>
+                    <w:t>ElectroMechanical</w:t>
+                  </w:r>
+                  <w:proofErr w:type="spellEnd"/>
+                </w:p>
+                <w:p>
+                  <w:pPr>
+                    <w:pStyle w:val="NoSpacing"/>
+                  </w:pPr>
+                </w:p>
+                <w:p>
+                  <w:pPr>
+                    <w:pStyle w:val="NoSpacing"/>
+                  </w:pPr>
+                  <w:r>
+                    <w:t>-</w:t>
+                  </w:r>
+                  <w:proofErr w:type="spellStart"/>
+                  <w:r>
+                    <w:t>Dobot</w:t>
+                  </w:r>
+                  <w:proofErr w:type="spellEnd"/>
+                  <w:r>
+                    <w:t xml:space="preserve"> Robotic Arm</w:t>
+                  </w:r>
+                </w:p>
+                <w:p>
+                  <w:pPr>
+                    <w:pStyle w:val="NoSpacing"/>
+                  </w:pPr>
+                  <w:r>
+                    <w:t xml:space="preserve">-I/O </w:t>
+                  </w:r>
+                  <w:proofErr w:type="spellStart"/>
+                  <w:r>
+                    <w:t>S</w:t>
                   </w:r>
                   <w:r>
                     <w:t>erialP</w:t>
                   </w:r>
                   <w:r>
-                    <w:t>ort over USB</w:t>
-                  </w:r>
-                </w:p>
-                <w:p>
-                  <w:pPr>
-                    <w:pStyle w:val="NoSpacing"/>
-                  </w:pPr>
-                  <w:r>
-                    <w:t>-Arduino ATMEGA 2560</w:t>
+                    <w:t>ort</w:t>
+                  </w:r>
+                  <w:proofErr w:type="spellEnd"/>
+                  <w:r>
+                    <w:t xml:space="preserve"> over USB</w:t>
+                  </w:r>
+                </w:p>
+                <w:p>
+                  <w:pPr>
+                    <w:pStyle w:val="NoSpacing"/>
+                  </w:pPr>
+                  <w:r>
+                    <w:t>-</w:t>
+                  </w:r>
+                  <w:proofErr w:type="spellStart"/>
+                  <w:r>
+                    <w:t>Arduino</w:t>
+                  </w:r>
+                  <w:proofErr w:type="spellEnd"/>
+                  <w:r>
+                    <w:t xml:space="preserve"> ATMEGA 2560</w:t>
                   </w:r>
                 </w:p>
                 <w:p/>
@@ -689,12 +875,14 @@
                       <w:b/>
                     </w:rPr>
                   </w:pPr>
+                  <w:proofErr w:type="spellStart"/>
                   <w:r>
                     <w:rPr>
                       <w:b/>
                     </w:rPr>
                     <w:t>SerialPort</w:t>
                   </w:r>
+                  <w:proofErr w:type="spellEnd"/>
                 </w:p>
                 <w:p>
                   <w:pPr>
@@ -738,73 +926,23 @@
                   </w:r>
                 </w:p>
                 <w:p>
-                  <w:r>
-                    <w:t>Dobot State / Position</w:t>
-                  </w:r>
-                </w:p>
-                <w:p>
-                  <w:r>
-                    <w:t>Dobot Camera View</w:t>
-                  </w:r>
-                </w:p>
-              </w:txbxContent>
-            </v:textbox>
-          </v:shape>
-        </w:pict>
-      </w:r>
-      <w:r>
-        <w:rPr>
-          <w:noProof/>
-        </w:rPr>
-        <w:pict>
-          <v:shape id="_x0000_s1049" type="#_x0000_t202" style="position:absolute;margin-left:162.75pt;margin-top:105.9pt;width:93pt;height:27pt;z-index:251682816">
-            <v:textbox style="mso-next-textbox:#_x0000_s1049">
-              <w:txbxContent>
-                <w:p>
-                  <w:pPr>
-                    <w:jc w:val="center"/>
-                    <w:rPr>
-                      <w:b/>
-                    </w:rPr>
-                  </w:pPr>
-                  <w:r>
-                    <w:rPr>
-                      <w:b/>
-                    </w:rPr>
-                    <w:t>HTTP Response</w:t>
-                  </w:r>
-                </w:p>
-              </w:txbxContent>
-            </v:textbox>
-          </v:shape>
-        </w:pict>
-      </w:r>
-      <w:r>
-        <w:rPr>
-          <w:noProof/>
-        </w:rPr>
-        <w:pict>
-          <v:shape id="_x0000_s1047" type="#_x0000_t202" style="position:absolute;margin-left:161.25pt;margin-top:55.65pt;width:89.25pt;height:27pt;z-index:251681792">
-            <v:textbox style="mso-next-textbox:#_x0000_s1047">
-              <w:txbxContent>
-                <w:p>
-                  <w:pPr>
-                    <w:jc w:val="center"/>
-                    <w:rPr>
-                      <w:b/>
-                    </w:rPr>
-                  </w:pPr>
-                  <w:r>
-                    <w:rPr>
-                      <w:b/>
-                    </w:rPr>
-                    <w:t xml:space="preserve">HTTP </w:t>
-                  </w:r>
-                  <w:r>
-                    <w:rPr>
-                      <w:b/>
-                    </w:rPr>
-                    <w:t>GET/POST</w:t>
+                  <w:proofErr w:type="spellStart"/>
+                  <w:r>
+                    <w:t>Dobot</w:t>
+                  </w:r>
+                  <w:proofErr w:type="spellEnd"/>
+                  <w:r>
+                    <w:t xml:space="preserve"> State / Position</w:t>
+                  </w:r>
+                </w:p>
+                <w:p>
+                  <w:proofErr w:type="spellStart"/>
+                  <w:r>
+                    <w:t>Dobot</w:t>
+                  </w:r>
+                  <w:proofErr w:type="spellEnd"/>
+                  <w:r>
+                    <w:t xml:space="preserve"> Camera View</w:t>
                   </w:r>
                 </w:p>
               </w:txbxContent>
@@ -864,8 +1002,16 @@
                     <w:rPr>
                       <w:b/>
                     </w:rPr>
-                    <w:t>UI/UX - AngularJS</w:t>
-                  </w:r>
+                    <w:t xml:space="preserve">UI/UX - </w:t>
+                  </w:r>
+                  <w:proofErr w:type="spellStart"/>
+                  <w:r>
+                    <w:rPr>
+                      <w:b/>
+                    </w:rPr>
+                    <w:t>AngularJS</w:t>
+                  </w:r>
+                  <w:proofErr w:type="spellEnd"/>
                 </w:p>
                 <w:p>
                   <w:pPr>
@@ -900,21 +1046,58 @@
                     <w:pStyle w:val="NoSpacing"/>
                   </w:pPr>
                   <w:r>
+                    <w:t xml:space="preserve">- </w:t>
+                  </w:r>
+                  <w:proofErr w:type="spellStart"/>
+                  <w:r>
+                    <w:t>btford.socket-io</w:t>
+                  </w:r>
+                  <w:proofErr w:type="spellEnd"/>
+                </w:p>
+                <w:p>
+                  <w:pPr>
+                    <w:pStyle w:val="NoSpacing"/>
+                  </w:pPr>
+                  <w:r>
                     <w:t>-</w:t>
                   </w:r>
                   <w:r>
                     <w:t xml:space="preserve"> </w:t>
                   </w:r>
                   <w:r>
-                    <w:t xml:space="preserve">$ngTough, $rzModule, </w:t>
-                  </w:r>
-                </w:p>
-                <w:p>
-                  <w:pPr>
-                    <w:pStyle w:val="NoSpacing"/>
-                  </w:pPr>
-                  <w:r>
-                    <w:t xml:space="preserve">  $ui.bootstrap for UI</w:t>
+                    <w:t>$</w:t>
+                  </w:r>
+                  <w:proofErr w:type="spellStart"/>
+                  <w:r>
+                    <w:t>ngTough</w:t>
+                  </w:r>
+                  <w:proofErr w:type="spellEnd"/>
+                  <w:r>
+                    <w:t>, $</w:t>
+                  </w:r>
+                  <w:proofErr w:type="spellStart"/>
+                  <w:r>
+                    <w:t>rzModule</w:t>
+                  </w:r>
+                  <w:proofErr w:type="spellEnd"/>
+                  <w:r>
+                    <w:t xml:space="preserve">, </w:t>
+                  </w:r>
+                </w:p>
+                <w:p>
+                  <w:pPr>
+                    <w:pStyle w:val="NoSpacing"/>
+                  </w:pPr>
+                  <w:r>
+                    <w:t xml:space="preserve">  $</w:t>
+                  </w:r>
+                  <w:proofErr w:type="spellStart"/>
+                  <w:r>
+                    <w:t>ui.bootstrap</w:t>
+                  </w:r>
+                  <w:proofErr w:type="spellEnd"/>
+                  <w:r>
+                    <w:t xml:space="preserve"> for UI</w:t>
                   </w:r>
                 </w:p>
                 <w:p>
@@ -941,16 +1124,6 @@
         </w:rPr>
         <w:pict>
           <v:shape id="_x0000_s1043" type="#_x0000_t32" style="position:absolute;margin-left:133.5pt;margin-top:92.4pt;width:149.15pt;height:0;z-index:251677696" o:connectortype="straight">
-            <v:stroke endarrow="block"/>
-          </v:shape>
-        </w:pict>
-      </w:r>
-      <w:r>
-        <w:rPr>
-          <w:noProof/>
-        </w:rPr>
-        <w:pict>
-          <v:shape id="_x0000_s1051" type="#_x0000_t32" style="position:absolute;margin-left:129.05pt;margin-top:36.15pt;width:137.25pt;height:0;flip:x;z-index:251683840" o:connectortype="straight">
             <v:stroke endarrow="block"/>
           </v:shape>
         </w:pict>

</xml_diff>

<commit_message>
updated to 0.2 using socket.io
</commit_message>
<xml_diff>
--- a/documentation/node_goose_architecture.docx
+++ b/documentation/node_goose_architecture.docx
@@ -18,6 +18,49 @@
             <v:stroke joinstyle="miter"/>
             <v:path gradientshapeok="t" o:connecttype="rect"/>
           </v:shapetype>
+          <v:shape id="_x0000_s1053" type="#_x0000_t202" style="position:absolute;margin-left:177.15pt;margin-top:22.5pt;width:61.5pt;height:36.65pt;z-index:251685888">
+            <v:textbox style="mso-next-textbox:#_x0000_s1053">
+              <w:txbxContent>
+                <w:p>
+                  <w:pPr>
+                    <w:pStyle w:val="NoSpacing"/>
+                    <w:rPr>
+                      <w:b/>
+                    </w:rPr>
+                  </w:pPr>
+                  <w:r>
+                    <w:rPr>
+                      <w:b/>
+                    </w:rPr>
+                    <w:t>HTML</w:t>
+                  </w:r>
+                </w:p>
+                <w:p>
+                  <w:pPr>
+                    <w:pStyle w:val="NoSpacing"/>
+                    <w:rPr>
+                      <w:b/>
+                    </w:rPr>
+                  </w:pPr>
+                  <w:proofErr w:type="spellStart"/>
+                  <w:r>
+                    <w:rPr>
+                      <w:b/>
+                    </w:rPr>
+                    <w:t>Javascript</w:t>
+                  </w:r>
+                  <w:proofErr w:type="spellEnd"/>
+                </w:p>
+              </w:txbxContent>
+            </v:textbox>
+          </v:shape>
+        </w:pict>
+      </w:r>
+      <w:r>
+        <w:rPr>
+          <w:noProof/>
+        </w:rPr>
+        <w:pict>
           <v:shape id="_x0000_s1026" type="#_x0000_t202" style="position:absolute;margin-left:301.5pt;margin-top:22.5pt;width:198pt;height:341.25pt;z-index:251658240">
             <v:textbox style="mso-next-textbox:#_x0000_s1026">
               <w:txbxContent>
@@ -31,8 +74,16 @@
                     <w:rPr>
                       <w:b/>
                     </w:rPr>
-                    <w:t>Server - NodeJS</w:t>
-                  </w:r>
+                    <w:t xml:space="preserve">Server - </w:t>
+                  </w:r>
+                  <w:proofErr w:type="spellStart"/>
+                  <w:r>
+                    <w:rPr>
+                      <w:b/>
+                    </w:rPr>
+                    <w:t>NodeJS</w:t>
+                  </w:r>
+                  <w:proofErr w:type="spellEnd"/>
                 </w:p>
                 <w:p>
                   <w:pPr>
@@ -77,36 +128,66 @@
                     <w:t xml:space="preserve"> </w:t>
                   </w:r>
                   <w:r>
-                    <w:t>interface to Dobot Drivers</w:t>
-                  </w:r>
-                </w:p>
-                <w:p>
-                  <w:pPr>
-                    <w:pStyle w:val="NoSpacing"/>
-                  </w:pPr>
-                </w:p>
-                <w:p>
-                  <w:pPr>
-                    <w:rPr>
-                      <w:b/>
-                    </w:rPr>
-                  </w:pPr>
-                  <w:r>
-                    <w:rPr>
-                      <w:b/>
-                    </w:rPr>
-                    <w:t>Dobot Drivers - JavaScript</w:t>
-                  </w:r>
-                </w:p>
-                <w:p>
-                  <w:pPr>
-                    <w:pStyle w:val="NoSpacing"/>
-                  </w:pPr>
-                  <w:r>
-                    <w:rPr>
-                      <w:b/>
-                    </w:rPr>
-                    <w:t xml:space="preserve">-Regex </w:t>
+                    <w:t xml:space="preserve">interface to </w:t>
+                  </w:r>
+                  <w:proofErr w:type="spellStart"/>
+                  <w:r>
+                    <w:t>Dobot</w:t>
+                  </w:r>
+                  <w:proofErr w:type="spellEnd"/>
+                  <w:r>
+                    <w:t xml:space="preserve"> Drivers</w:t>
+                  </w:r>
+                </w:p>
+                <w:p>
+                  <w:pPr>
+                    <w:pStyle w:val="NoSpacing"/>
+                  </w:pPr>
+                </w:p>
+                <w:p>
+                  <w:pPr>
+                    <w:rPr>
+                      <w:b/>
+                    </w:rPr>
+                  </w:pPr>
+                  <w:proofErr w:type="spellStart"/>
+                  <w:r>
+                    <w:rPr>
+                      <w:b/>
+                    </w:rPr>
+                    <w:t>Dobot</w:t>
+                  </w:r>
+                  <w:proofErr w:type="spellEnd"/>
+                  <w:r>
+                    <w:rPr>
+                      <w:b/>
+                    </w:rPr>
+                    <w:t xml:space="preserve"> Drivers - JavaScript</w:t>
+                  </w:r>
+                </w:p>
+                <w:p>
+                  <w:pPr>
+                    <w:pStyle w:val="NoSpacing"/>
+                  </w:pPr>
+                  <w:r>
+                    <w:rPr>
+                      <w:b/>
+                    </w:rPr>
+                    <w:t>-</w:t>
+                  </w:r>
+                  <w:proofErr w:type="spellStart"/>
+                  <w:r>
+                    <w:rPr>
+                      <w:b/>
+                    </w:rPr>
+                    <w:t>Regex</w:t>
+                  </w:r>
+                  <w:proofErr w:type="spellEnd"/>
+                  <w:r>
+                    <w:rPr>
+                      <w:b/>
+                    </w:rPr>
+                    <w:t xml:space="preserve"> </w:t>
                   </w:r>
                   <w:r>
                     <w:t>to parse input/output</w:t>
@@ -132,7 +213,15 @@
                     <w:t>for</w:t>
                   </w:r>
                   <w:r>
-                    <w:t xml:space="preserve"> Dobot commands</w:t>
+                    <w:t xml:space="preserve"> </w:t>
+                  </w:r>
+                  <w:proofErr w:type="spellStart"/>
+                  <w:r>
+                    <w:t>Dobot</w:t>
+                  </w:r>
+                  <w:proofErr w:type="spellEnd"/>
+                  <w:r>
+                    <w:t xml:space="preserve"> commands</w:t>
                   </w:r>
                 </w:p>
                 <w:p>
@@ -145,12 +234,14 @@
                     </w:rPr>
                     <w:t>-</w:t>
                   </w:r>
+                  <w:proofErr w:type="spellStart"/>
                   <w:r>
                     <w:rPr>
                       <w:b/>
                     </w:rPr>
                     <w:t>serialport</w:t>
                   </w:r>
+                  <w:proofErr w:type="spellEnd"/>
                   <w:r>
                     <w:rPr>
                       <w:b/>
@@ -184,74 +275,49 @@
           </v:shape>
         </w:pict>
       </w:r>
-      <w:r>
-        <w:rPr>
-          <w:noProof/>
-        </w:rPr>
-        <w:pict>
-          <v:shape id="_x0000_s1053" type="#_x0000_t202" style="position:absolute;margin-left:170.25pt;margin-top:22.5pt;width:61.5pt;height:36.65pt;z-index:251685888">
-            <v:textbox style="mso-next-textbox:#_x0000_s1053">
-              <w:txbxContent>
-                <w:p>
-                  <w:pPr>
-                    <w:pStyle w:val="NoSpacing"/>
-                    <w:rPr>
-                      <w:b/>
-                    </w:rPr>
-                  </w:pPr>
-                  <w:r>
-                    <w:rPr>
-                      <w:b/>
-                    </w:rPr>
-                    <w:t>HTML</w:t>
-                  </w:r>
-                </w:p>
-                <w:p>
-                  <w:pPr>
-                    <w:pStyle w:val="NoSpacing"/>
-                    <w:rPr>
-                      <w:b/>
-                    </w:rPr>
-                  </w:pPr>
-                  <w:r>
-                    <w:rPr>
-                      <w:b/>
-                    </w:rPr>
-                    <w:t>Javascript</w:t>
-                  </w:r>
-                </w:p>
-              </w:txbxContent>
-            </v:textbox>
-          </v:shape>
-        </w:pict>
-      </w:r>
+      <w:proofErr w:type="spellStart"/>
       <w:r>
         <w:rPr>
           <w:b/>
           <w:sz w:val="24"/>
         </w:rPr>
-        <w:t>NodeGoose - System Level Architecture</w:t>
-      </w:r>
+        <w:t>NodeGoose</w:t>
+      </w:r>
+      <w:proofErr w:type="spellEnd"/>
       <w:r>
         <w:rPr>
           <w:b/>
           <w:sz w:val="24"/>
         </w:rPr>
-        <w:t xml:space="preserve"> </w:t>
+        <w:t xml:space="preserve"> - System Level Architecture</w:t>
       </w:r>
       <w:r>
         <w:rPr>
           <w:b/>
           <w:sz w:val="24"/>
         </w:rPr>
-        <w:t>V</w:t>
+        <w:t xml:space="preserve"> </w:t>
       </w:r>
       <w:r>
         <w:rPr>
           <w:b/>
           <w:sz w:val="24"/>
         </w:rPr>
-        <w:t>0.1</w:t>
+        <w:t>V</w:t>
+      </w:r>
+      <w:r>
+        <w:rPr>
+          <w:b/>
+          <w:sz w:val="24"/>
+        </w:rPr>
+        <w:t>0.</w:t>
+      </w:r>
+      <w:r>
+        <w:rPr>
+          <w:b/>
+          <w:sz w:val="24"/>
+        </w:rPr>
+        <w:t>2</w:t>
       </w:r>
     </w:p>
     <w:p>
@@ -264,6 +330,84 @@
             <v:path arrowok="t" fillok="f" o:connecttype="none"/>
             <o:lock v:ext="edit" shapetype="t"/>
           </v:shapetype>
+          <v:shape id="_x0000_s1051" type="#_x0000_t32" style="position:absolute;margin-left:133.5pt;margin-top:36.2pt;width:148.6pt;height:.05pt;flip:x;z-index:251683840" o:connectortype="straight">
+            <v:stroke endarrow="block"/>
+          </v:shape>
+        </w:pict>
+      </w:r>
+      <w:r>
+        <w:rPr>
+          <w:noProof/>
+        </w:rPr>
+        <w:pict>
+          <v:shape id="_x0000_s1076" type="#_x0000_t202" style="position:absolute;margin-left:137.45pt;margin-top:55.5pt;width:132.9pt;height:27pt;z-index:251705344">
+            <v:textbox style="mso-next-textbox:#_x0000_s1076">
+              <w:txbxContent>
+                <w:p>
+                  <w:pPr>
+                    <w:jc w:val="center"/>
+                    <w:rPr>
+                      <w:b/>
+                    </w:rPr>
+                  </w:pPr>
+                  <w:r>
+                    <w:rPr>
+                      <w:b/>
+                    </w:rPr>
+                    <w:t>socket.io ( '</w:t>
+                  </w:r>
+                  <w:proofErr w:type="spellStart"/>
+                  <w:r>
+                    <w:rPr>
+                      <w:b/>
+                    </w:rPr>
+                    <w:t>dobot</w:t>
+                  </w:r>
+                  <w:proofErr w:type="spellEnd"/>
+                  <w:r>
+                    <w:rPr>
+                      <w:b/>
+                    </w:rPr>
+                    <w:t xml:space="preserve"> client' )</w:t>
+                  </w:r>
+                </w:p>
+              </w:txbxContent>
+            </v:textbox>
+          </v:shape>
+        </w:pict>
+      </w:r>
+      <w:r>
+        <w:rPr>
+          <w:noProof/>
+        </w:rPr>
+        <w:pict>
+          <v:shape id="_x0000_s1049" type="#_x0000_t202" style="position:absolute;margin-left:129.05pt;margin-top:105.9pt;width:163.55pt;height:27pt;z-index:251682816">
+            <v:textbox style="mso-next-textbox:#_x0000_s1049">
+              <w:txbxContent>
+                <w:p>
+                  <w:pPr>
+                    <w:jc w:val="center"/>
+                    <w:rPr>
+                      <w:b/>
+                    </w:rPr>
+                  </w:pPr>
+                  <w:r>
+                    <w:rPr>
+                      <w:b/>
+                    </w:rPr>
+                    <w:t>socket.io ( 'server response' )</w:t>
+                  </w:r>
+                </w:p>
+              </w:txbxContent>
+            </v:textbox>
+          </v:shape>
+        </w:pict>
+      </w:r>
+      <w:r>
+        <w:rPr>
+          <w:noProof/>
+        </w:rPr>
+        <w:pict>
           <v:shape id="_x0000_s1074" type="#_x0000_t32" style="position:absolute;margin-left:446.25pt;margin-top:192.15pt;width:.05pt;height:28.5pt;flip:y;z-index:251704320" o:connectortype="straight">
             <v:stroke endarrow="block"/>
           </v:shape>
@@ -492,12 +636,14 @@
                       <w:b/>
                     </w:rPr>
                   </w:pPr>
+                  <w:proofErr w:type="spellStart"/>
                   <w:r>
                     <w:rPr>
                       <w:b/>
                     </w:rPr>
                     <w:t>SerialPort</w:t>
                   </w:r>
+                  <w:proofErr w:type="spellEnd"/>
                 </w:p>
                 <w:p>
                   <w:pPr>
@@ -534,11 +680,19 @@
                       <w:b/>
                     </w:rPr>
                   </w:pPr>
-                  <w:r>
-                    <w:rPr>
-                      <w:b/>
-                    </w:rPr>
-                    <w:t>SerialPort Write</w:t>
+                  <w:proofErr w:type="spellStart"/>
+                  <w:r>
+                    <w:rPr>
+                      <w:b/>
+                    </w:rPr>
+                    <w:t>SerialPort</w:t>
+                  </w:r>
+                  <w:proofErr w:type="spellEnd"/>
+                  <w:r>
+                    <w:rPr>
+                      <w:b/>
+                    </w:rPr>
+                    <w:t xml:space="preserve"> Write</w:t>
                   </w:r>
                 </w:p>
               </w:txbxContent>
@@ -565,42 +719,74 @@
                     <w:rPr>
                       <w:b/>
                     </w:rPr>
-                    <w:t>Hardware - ElectroMechanical</w:t>
-                  </w:r>
-                </w:p>
-                <w:p>
-                  <w:pPr>
-                    <w:pStyle w:val="NoSpacing"/>
-                  </w:pPr>
-                </w:p>
-                <w:p>
-                  <w:pPr>
-                    <w:pStyle w:val="NoSpacing"/>
-                  </w:pPr>
-                  <w:r>
-                    <w:t>-Dobot Robotic Arm</w:t>
-                  </w:r>
-                </w:p>
-                <w:p>
-                  <w:pPr>
-                    <w:pStyle w:val="NoSpacing"/>
-                  </w:pPr>
-                  <w:r>
-                    <w:t>-I/O S</w:t>
+                    <w:t xml:space="preserve">Hardware - </w:t>
+                  </w:r>
+                  <w:proofErr w:type="spellStart"/>
+                  <w:r>
+                    <w:rPr>
+                      <w:b/>
+                    </w:rPr>
+                    <w:t>ElectroMechanical</w:t>
+                  </w:r>
+                  <w:proofErr w:type="spellEnd"/>
+                </w:p>
+                <w:p>
+                  <w:pPr>
+                    <w:pStyle w:val="NoSpacing"/>
+                  </w:pPr>
+                </w:p>
+                <w:p>
+                  <w:pPr>
+                    <w:pStyle w:val="NoSpacing"/>
+                  </w:pPr>
+                  <w:r>
+                    <w:t>-</w:t>
+                  </w:r>
+                  <w:proofErr w:type="spellStart"/>
+                  <w:r>
+                    <w:t>Dobot</w:t>
+                  </w:r>
+                  <w:proofErr w:type="spellEnd"/>
+                  <w:r>
+                    <w:t xml:space="preserve"> Robotic Arm</w:t>
+                  </w:r>
+                </w:p>
+                <w:p>
+                  <w:pPr>
+                    <w:pStyle w:val="NoSpacing"/>
+                  </w:pPr>
+                  <w:r>
+                    <w:t xml:space="preserve">-I/O </w:t>
+                  </w:r>
+                  <w:proofErr w:type="spellStart"/>
+                  <w:r>
+                    <w:t>S</w:t>
                   </w:r>
                   <w:r>
                     <w:t>erialP</w:t>
                   </w:r>
                   <w:r>
-                    <w:t>ort over USB</w:t>
-                  </w:r>
-                </w:p>
-                <w:p>
-                  <w:pPr>
-                    <w:pStyle w:val="NoSpacing"/>
-                  </w:pPr>
-                  <w:r>
-                    <w:t>-Arduino ATMEGA 2560</w:t>
+                    <w:t>ort</w:t>
+                  </w:r>
+                  <w:proofErr w:type="spellEnd"/>
+                  <w:r>
+                    <w:t xml:space="preserve"> over USB</w:t>
+                  </w:r>
+                </w:p>
+                <w:p>
+                  <w:pPr>
+                    <w:pStyle w:val="NoSpacing"/>
+                  </w:pPr>
+                  <w:r>
+                    <w:t>-</w:t>
+                  </w:r>
+                  <w:proofErr w:type="spellStart"/>
+                  <w:r>
+                    <w:t>Arduino</w:t>
+                  </w:r>
+                  <w:proofErr w:type="spellEnd"/>
+                  <w:r>
+                    <w:t xml:space="preserve"> ATMEGA 2560</w:t>
                   </w:r>
                 </w:p>
                 <w:p/>
@@ -689,12 +875,14 @@
                       <w:b/>
                     </w:rPr>
                   </w:pPr>
+                  <w:proofErr w:type="spellStart"/>
                   <w:r>
                     <w:rPr>
                       <w:b/>
                     </w:rPr>
                     <w:t>SerialPort</w:t>
                   </w:r>
+                  <w:proofErr w:type="spellEnd"/>
                 </w:p>
                 <w:p>
                   <w:pPr>
@@ -738,73 +926,23 @@
                   </w:r>
                 </w:p>
                 <w:p>
-                  <w:r>
-                    <w:t>Dobot State / Position</w:t>
-                  </w:r>
-                </w:p>
-                <w:p>
-                  <w:r>
-                    <w:t>Dobot Camera View</w:t>
-                  </w:r>
-                </w:p>
-              </w:txbxContent>
-            </v:textbox>
-          </v:shape>
-        </w:pict>
-      </w:r>
-      <w:r>
-        <w:rPr>
-          <w:noProof/>
-        </w:rPr>
-        <w:pict>
-          <v:shape id="_x0000_s1049" type="#_x0000_t202" style="position:absolute;margin-left:162.75pt;margin-top:105.9pt;width:93pt;height:27pt;z-index:251682816">
-            <v:textbox style="mso-next-textbox:#_x0000_s1049">
-              <w:txbxContent>
-                <w:p>
-                  <w:pPr>
-                    <w:jc w:val="center"/>
-                    <w:rPr>
-                      <w:b/>
-                    </w:rPr>
-                  </w:pPr>
-                  <w:r>
-                    <w:rPr>
-                      <w:b/>
-                    </w:rPr>
-                    <w:t>HTTP Response</w:t>
-                  </w:r>
-                </w:p>
-              </w:txbxContent>
-            </v:textbox>
-          </v:shape>
-        </w:pict>
-      </w:r>
-      <w:r>
-        <w:rPr>
-          <w:noProof/>
-        </w:rPr>
-        <w:pict>
-          <v:shape id="_x0000_s1047" type="#_x0000_t202" style="position:absolute;margin-left:161.25pt;margin-top:55.65pt;width:89.25pt;height:27pt;z-index:251681792">
-            <v:textbox style="mso-next-textbox:#_x0000_s1047">
-              <w:txbxContent>
-                <w:p>
-                  <w:pPr>
-                    <w:jc w:val="center"/>
-                    <w:rPr>
-                      <w:b/>
-                    </w:rPr>
-                  </w:pPr>
-                  <w:r>
-                    <w:rPr>
-                      <w:b/>
-                    </w:rPr>
-                    <w:t xml:space="preserve">HTTP </w:t>
-                  </w:r>
-                  <w:r>
-                    <w:rPr>
-                      <w:b/>
-                    </w:rPr>
-                    <w:t>GET/POST</w:t>
+                  <w:proofErr w:type="spellStart"/>
+                  <w:r>
+                    <w:t>Dobot</w:t>
+                  </w:r>
+                  <w:proofErr w:type="spellEnd"/>
+                  <w:r>
+                    <w:t xml:space="preserve"> State / Position</w:t>
+                  </w:r>
+                </w:p>
+                <w:p>
+                  <w:proofErr w:type="spellStart"/>
+                  <w:r>
+                    <w:t>Dobot</w:t>
+                  </w:r>
+                  <w:proofErr w:type="spellEnd"/>
+                  <w:r>
+                    <w:t xml:space="preserve"> Camera View</w:t>
                   </w:r>
                 </w:p>
               </w:txbxContent>
@@ -864,8 +1002,16 @@
                     <w:rPr>
                       <w:b/>
                     </w:rPr>
-                    <w:t>UI/UX - AngularJS</w:t>
-                  </w:r>
+                    <w:t xml:space="preserve">UI/UX - </w:t>
+                  </w:r>
+                  <w:proofErr w:type="spellStart"/>
+                  <w:r>
+                    <w:rPr>
+                      <w:b/>
+                    </w:rPr>
+                    <w:t>AngularJS</w:t>
+                  </w:r>
+                  <w:proofErr w:type="spellEnd"/>
                 </w:p>
                 <w:p>
                   <w:pPr>
@@ -900,21 +1046,58 @@
                     <w:pStyle w:val="NoSpacing"/>
                   </w:pPr>
                   <w:r>
+                    <w:t xml:space="preserve">- </w:t>
+                  </w:r>
+                  <w:proofErr w:type="spellStart"/>
+                  <w:r>
+                    <w:t>btford.socket-io</w:t>
+                  </w:r>
+                  <w:proofErr w:type="spellEnd"/>
+                </w:p>
+                <w:p>
+                  <w:pPr>
+                    <w:pStyle w:val="NoSpacing"/>
+                  </w:pPr>
+                  <w:r>
                     <w:t>-</w:t>
                   </w:r>
                   <w:r>
                     <w:t xml:space="preserve"> </w:t>
                   </w:r>
                   <w:r>
-                    <w:t xml:space="preserve">$ngTough, $rzModule, </w:t>
-                  </w:r>
-                </w:p>
-                <w:p>
-                  <w:pPr>
-                    <w:pStyle w:val="NoSpacing"/>
-                  </w:pPr>
-                  <w:r>
-                    <w:t xml:space="preserve">  $ui.bootstrap for UI</w:t>
+                    <w:t>$</w:t>
+                  </w:r>
+                  <w:proofErr w:type="spellStart"/>
+                  <w:r>
+                    <w:t>ngTough</w:t>
+                  </w:r>
+                  <w:proofErr w:type="spellEnd"/>
+                  <w:r>
+                    <w:t>, $</w:t>
+                  </w:r>
+                  <w:proofErr w:type="spellStart"/>
+                  <w:r>
+                    <w:t>rzModule</w:t>
+                  </w:r>
+                  <w:proofErr w:type="spellEnd"/>
+                  <w:r>
+                    <w:t xml:space="preserve">, </w:t>
+                  </w:r>
+                </w:p>
+                <w:p>
+                  <w:pPr>
+                    <w:pStyle w:val="NoSpacing"/>
+                  </w:pPr>
+                  <w:r>
+                    <w:t xml:space="preserve">  $</w:t>
+                  </w:r>
+                  <w:proofErr w:type="spellStart"/>
+                  <w:r>
+                    <w:t>ui.bootstrap</w:t>
+                  </w:r>
+                  <w:proofErr w:type="spellEnd"/>
+                  <w:r>
+                    <w:t xml:space="preserve"> for UI</w:t>
                   </w:r>
                 </w:p>
                 <w:p>
@@ -941,16 +1124,6 @@
         </w:rPr>
         <w:pict>
           <v:shape id="_x0000_s1043" type="#_x0000_t32" style="position:absolute;margin-left:133.5pt;margin-top:92.4pt;width:149.15pt;height:0;z-index:251677696" o:connectortype="straight">
-            <v:stroke endarrow="block"/>
-          </v:shape>
-        </w:pict>
-      </w:r>
-      <w:r>
-        <w:rPr>
-          <w:noProof/>
-        </w:rPr>
-        <w:pict>
-          <v:shape id="_x0000_s1051" type="#_x0000_t32" style="position:absolute;margin-left:129.05pt;margin-top:36.15pt;width:137.25pt;height:0;flip:x;z-index:251683840" o:connectortype="straight">
             <v:stroke endarrow="block"/>
           </v:shape>
         </w:pict>

</xml_diff>